<commit_message>
Skrivning av metod och syfte
</commit_message>
<xml_diff>
--- a/projektplan-mall.docx
+++ b/projektplan-mall.docx
@@ -917,6 +917,13 @@
         <w:t>Under en inledningsrubrik ska problemet som ska behandlas presenteras. I ett webbutvecklingsprojekt kan det handla om att skapa en helt ny webbsida eller en bearbetning av en redan existerande hemsida hos ett företag eller organisation. Inledningen ska även motivera varför detta projekt behövs och varför man valt ett visst område. Sätt fokus på problemet, utan problem finns ju ingen anledning att försöka förbättra. Sätt in problemet i ett sammanhang. Varför är det viktigt att göra något åt problemet? Vilka tänkbara vinster finns med att kunna göra något åt problemet?</w:t>
       </w:r>
     </w:p>
+    <w:p/>
+    <w:p>
+      <w:r>
+        <w:t xml:space="preserve">I detta projektet ska en hemsida skapas åt en nystartad förening vid namn Orin Spike. Problemet som behöver åtgärdas är att denna förening inte har någon hemsida ännu och detta skulle vara ett sätt för dem att marknadsföra sig själva och därmed växa i storlek. Sporten Spikeball är ännu en väldigt liten sport i Sverige och med hjälp av detta projektet är önskan att sporten ska utvidgas och fler människor ska få ta del av denna fantastiska sport. </w:t>
+      </w:r>
+    </w:p>
+    <w:p/>
     <w:p>
       <w:pPr>
         <w:pStyle w:val="Rubrik2"/>
@@ -935,6 +942,71 @@
       <w:r>
         <w:t>I en projektplan och i många skriftliga projektredovisningar är det vanligt att syftet har en egen rubrik. Syftet beskriver kortfattat vad du vill göra och få ut av ditt projekt. Exempel på hur ett syfte kan formuleras är: ”Syftet med detta projekt är att förbättra hemsidan.se vad gäller navigeringen och strukturen”. Ett annat exempel kan vara ”Syftet med detta projekt är att jämföra olika designalternativ för restaurangen Dal Baffos nya hemsida”. Tänk på att hålla syftet konkret och så detaljerat som möjligt.</w:t>
       </w:r>
+    </w:p>
+    <w:p>
+      <w:pPr>
+        <w:spacing w:after="160" w:line="259" w:lineRule="auto"/>
+      </w:pPr>
+      <w:bookmarkStart w:id="5" w:name="_Toc345321899"/>
+    </w:p>
+    <w:p>
+      <w:pPr>
+        <w:spacing w:after="160" w:line="259" w:lineRule="auto"/>
+      </w:pPr>
+      <w:r>
+        <w:t xml:space="preserve">Syftet med projektet är att skapa hemsidan Orin Spike med hjälp av Spike Balls originella hemsida som inspiration. Planen är att strukturera om den existerande hemsidan och utforma den efter behov, man ska kunna ta del av kommande tävlingar, träningar och även kontakta föreningens </w:t>
+      </w:r>
+      <w:r>
+        <w:t xml:space="preserve">kontaktpersoner </w:t>
+      </w:r>
+      <w:r>
+        <w:t xml:space="preserve">via hemsidan. </w:t>
+      </w:r>
+    </w:p>
+    <w:p>
+      <w:pPr>
+        <w:spacing w:after="160" w:line="259" w:lineRule="auto"/>
+      </w:pPr>
+    </w:p>
+    <w:p>
+      <w:pPr>
+        <w:spacing w:after="160" w:line="259" w:lineRule="auto"/>
+      </w:pPr>
+    </w:p>
+    <w:p>
+      <w:pPr>
+        <w:spacing w:after="160" w:line="259" w:lineRule="auto"/>
+      </w:pPr>
+    </w:p>
+    <w:p>
+      <w:pPr>
+        <w:spacing w:after="160" w:line="259" w:lineRule="auto"/>
+      </w:pPr>
+    </w:p>
+    <w:p>
+      <w:pPr>
+        <w:spacing w:after="160" w:line="259" w:lineRule="auto"/>
+      </w:pPr>
+    </w:p>
+    <w:p>
+      <w:pPr>
+        <w:spacing w:after="160" w:line="259" w:lineRule="auto"/>
+      </w:pPr>
+    </w:p>
+    <w:p>
+      <w:pPr>
+        <w:spacing w:after="160" w:line="259" w:lineRule="auto"/>
+      </w:pPr>
+    </w:p>
+    <w:p>
+      <w:pPr>
+        <w:spacing w:after="160" w:line="259" w:lineRule="auto"/>
+      </w:pPr>
+    </w:p>
+    <w:p>
+      <w:pPr>
+        <w:spacing w:after="160" w:line="259" w:lineRule="auto"/>
+      </w:pPr>
     </w:p>
     <w:p>
       <w:pPr>
@@ -946,10 +1018,6 @@
           <w:szCs w:val="32"/>
         </w:rPr>
       </w:pPr>
-      <w:bookmarkStart w:id="5" w:name="_Toc345321899"/>
-      <w:r>
-        <w:br w:type="page"/>
-      </w:r>
     </w:p>
     <w:p>
       <w:pPr>
@@ -958,7 +1026,6 @@
       <w:bookmarkStart w:id="6" w:name="_Toc7070557"/>
       <w:bookmarkEnd w:id="5"/>
       <w:r>
-        <w:lastRenderedPageBreak/>
         <w:t>Metoder och verktyg</w:t>
       </w:r>
       <w:bookmarkEnd w:id="6"/>
@@ -1045,12 +1112,101 @@
         <w:t>Beskriv detaljerat vad du tänker göra. Andra skall av din beskrivning förstå precis vad du tänker göra. Var konkret, inte generell eller svävande. Detta avsnitt är viktigare än man tror! Man kan också under metodrubriken passa på att kritisera och värdera källorna som man tänker använda sig av och motivera varför.</w:t>
       </w:r>
     </w:p>
+    <w:p/>
+    <w:p>
+      <w:pPr>
+        <w:rPr>
+          <w:b/>
+          <w:bCs/>
+        </w:rPr>
+      </w:pPr>
+      <w:r>
+        <w:rPr>
+          <w:b/>
+          <w:bCs/>
+        </w:rPr>
+        <w:t>Verktyg:</w:t>
+      </w:r>
+    </w:p>
+    <w:p>
+      <w:r>
+        <w:t>Visual Studio Code</w:t>
+      </w:r>
+    </w:p>
+    <w:p>
+      <w:r>
+        <w:t>HTML</w:t>
+      </w:r>
+    </w:p>
+    <w:p>
+      <w:r>
+        <w:t>CSS</w:t>
+      </w:r>
+    </w:p>
+    <w:p>
+      <w:r>
+        <w:t>JavaScript</w:t>
+      </w:r>
+    </w:p>
+    <w:p>
+      <w:r>
+        <w:t>D3.js</w:t>
+      </w:r>
+    </w:p>
+    <w:p>
+      <w:r>
+        <w:t>Minifier</w:t>
+      </w:r>
+    </w:p>
+    <w:p>
+      <w:hyperlink r:id="rId12" w:history="1">
+        <w:r>
+          <w:rPr>
+            <w:rStyle w:val="Hyperlnk"/>
+          </w:rPr>
+          <w:t>https://stackoverflow.com/</w:t>
+        </w:r>
+      </w:hyperlink>
+    </w:p>
+    <w:p>
+      <w:hyperlink r:id="rId13" w:history="1">
+        <w:r>
+          <w:rPr>
+            <w:rStyle w:val="Hyperlnk"/>
+          </w:rPr>
+          <w:t>https://www.w3schools.com/</w:t>
+        </w:r>
+      </w:hyperlink>
+    </w:p>
+    <w:p/>
+    <w:p>
+      <w:r>
+        <w:rPr>
+          <w:b/>
+          <w:bCs/>
+        </w:rPr>
+        <w:t>Metoder:</w:t>
+      </w:r>
+    </w:p>
+    <w:p>
+      <w:r>
+        <w:t xml:space="preserve">Först kommer en skiss på hemsidan tillverkas där hemsidans olika sidor beskrivs i stora drag. Därefter kommer </w:t>
+      </w:r>
+      <w:r>
+        <w:t>hemsidans index-sida börja utformas med hjälp av HTML och CSS</w:t>
+      </w:r>
+    </w:p>
+    <w:p/>
+    <w:p/>
+    <w:p/>
+    <w:p/>
     <w:p>
       <w:pPr>
         <w:pStyle w:val="Rubrik2"/>
       </w:pPr>
       <w:bookmarkStart w:id="7" w:name="_Toc7070558"/>
       <w:r>
+        <w:lastRenderedPageBreak/>
         <w:t>Avgränsningar</w:t>
       </w:r>
       <w:bookmarkEnd w:id="7"/>
@@ -1262,6 +1418,7 @@
         <w:docPartUnique/>
       </w:docPartObj>
     </w:sdtPr>
+    <w:sdtEndPr/>
     <w:sdtContent>
       <w:p>
         <w:pPr>
@@ -1323,6 +1480,7 @@
         <w:docPartUnique/>
       </w:docPartObj>
     </w:sdtPr>
+    <w:sdtEndPr/>
     <w:sdtContent>
       <w:p>
         <w:pPr>
@@ -2556,6 +2714,7 @@
     <w:lsdException w:name="HTML Sample" w:semiHidden="1" w:unhideWhenUsed="1"/>
     <w:lsdException w:name="HTML Typewriter" w:semiHidden="1" w:unhideWhenUsed="1"/>
     <w:lsdException w:name="HTML Variable" w:semiHidden="1" w:unhideWhenUsed="1"/>
+    <w:lsdException w:name="Normal Table" w:semiHidden="1" w:unhideWhenUsed="1"/>
     <w:lsdException w:name="annotation subject" w:semiHidden="1" w:unhideWhenUsed="1"/>
     <w:lsdException w:name="No List" w:semiHidden="1" w:unhideWhenUsed="1"/>
     <w:lsdException w:name="Outline List 1" w:semiHidden="1" w:unhideWhenUsed="1"/>
@@ -2602,8 +2761,10 @@
     <w:lsdException w:name="Table Subtle 2" w:semiHidden="1" w:unhideWhenUsed="1"/>
     <w:lsdException w:name="Table Web 1" w:semiHidden="1" w:unhideWhenUsed="1"/>
     <w:lsdException w:name="Table Web 2" w:semiHidden="1" w:unhideWhenUsed="1"/>
+    <w:lsdException w:name="Table Web 3" w:semiHidden="1" w:unhideWhenUsed="1"/>
     <w:lsdException w:name="Balloon Text" w:semiHidden="1" w:unhideWhenUsed="1"/>
     <w:lsdException w:name="Table Grid" w:uiPriority="39"/>
+    <w:lsdException w:name="Table Theme" w:semiHidden="1" w:unhideWhenUsed="1"/>
     <w:lsdException w:name="Placeholder Text" w:semiHidden="1"/>
     <w:lsdException w:name="No Spacing" w:uiPriority="1" w:qFormat="1"/>
     <w:lsdException w:name="Light Shading" w:uiPriority="60"/>
@@ -3913,6 +4074,18 @@
         <w:shd w:val="clear" w:color="auto" w:fill="CCCCCC" w:themeFill="text1" w:themeFillTint="33"/>
       </w:tcPr>
     </w:tblStylePr>
+  </w:style>
+  <w:style w:type="character" w:styleId="Olstomnmnande">
+    <w:name w:val="Unresolved Mention"/>
+    <w:basedOn w:val="Standardstycketeckensnitt"/>
+    <w:uiPriority w:val="99"/>
+    <w:semiHidden/>
+    <w:unhideWhenUsed/>
+    <w:rsid w:val="008E6008"/>
+    <w:rPr>
+      <w:color w:val="605E5C"/>
+      <w:shd w:val="clear" w:color="auto" w:fill="E1DFDD"/>
+    </w:rPr>
   </w:style>
 </w:styles>
 </file>

</xml_diff>